<commit_message>
0.9.9: added APIs for DM ban management
</commit_message>
<xml_diff>
--- a/documentations/scalable_dm_documentation.docx
+++ b/documentations/scalable_dm_documentation.docx
@@ -37,14 +37,11 @@
         <w:br/>
       </w:r>
       <w:r>
-        <w:rPr>
-          <w:noProof/>
-        </w:rPr>
         <w:drawing>
-          <wp:inline distT="0" distB="0" distL="0" distR="0" wp14:anchorId="24118A7A" wp14:editId="65FF235F">
-            <wp:extent cx="2278852" cy="3467819"/>
-            <wp:effectExtent l="0" t="0" r="7620" b="0"/>
-            <wp:docPr id="84461286" name="그림 1" descr="텍스트, 스크린샷, 소프트웨어, 운영 체제이(가) 표시된 사진&#10;&#10;자동 생성된 설명"/>
+          <wp:inline distT="0" distB="0" distL="0" distR="0" wp14:anchorId="51CE5054" wp14:editId="39662D95">
+            <wp:extent cx="2949642" cy="3683479"/>
+            <wp:effectExtent l="0" t="0" r="3175" b="0"/>
+            <wp:docPr id="1381653222" name="그림 1" descr="텍스트, 스크린샷, 소프트웨어이(가) 표시된 사진&#10;&#10;자동 생성된 설명"/>
             <wp:cNvGraphicFramePr>
               <a:graphicFrameLocks xmlns:a="http://schemas.openxmlformats.org/drawingml/2006/main" noChangeAspect="1"/>
             </wp:cNvGraphicFramePr>
@@ -52,7 +49,7 @@
               <a:graphicData uri="http://schemas.openxmlformats.org/drawingml/2006/picture">
                 <pic:pic xmlns:pic="http://schemas.openxmlformats.org/drawingml/2006/picture">
                   <pic:nvPicPr>
-                    <pic:cNvPr id="84461286" name="그림 1" descr="텍스트, 스크린샷, 소프트웨어, 운영 체제이(가) 표시된 사진&#10;&#10;자동 생성된 설명"/>
+                    <pic:cNvPr id="1381653222" name="그림 1" descr="텍스트, 스크린샷, 소프트웨어이(가) 표시된 사진&#10;&#10;자동 생성된 설명"/>
                     <pic:cNvPicPr/>
                   </pic:nvPicPr>
                   <pic:blipFill>
@@ -64,7 +61,7 @@
                   <pic:spPr>
                     <a:xfrm>
                       <a:off x="0" y="0"/>
-                      <a:ext cx="2282273" cy="3473024"/>
+                      <a:ext cx="2954744" cy="3689851"/>
                     </a:xfrm>
                     <a:prstGeom prst="rect">
                       <a:avLst/>
@@ -94,7 +91,26 @@
         <w:rPr>
           <w:rFonts w:hint="eastAsia"/>
         </w:rPr>
+        <w:t>*</w:t>
+      </w:r>
+      <w:r>
+        <w:rPr>
+          <w:rFonts w:hint="eastAsia"/>
+        </w:rPr>
         <w:t>는 차단 여부를 확인하는 용도이다.</w:t>
+      </w:r>
+    </w:p>
+    <w:p>
+      <w:pPr>
+        <w:rPr>
+          <w:rFonts w:hint="eastAsia"/>
+        </w:rPr>
+      </w:pPr>
+      <w:r>
+        <w:rPr>
+          <w:rFonts w:hint="eastAsia"/>
+        </w:rPr>
+        <w:t>차단 기능의 경우, 양 측에서 모두 차단을 해제해야 비로소 차단 리스트에 보이지 않게 된다.</w:t>
       </w:r>
     </w:p>
     <w:p>
@@ -464,6 +480,7 @@
         <w:rPr>
           <w:rFonts w:hint="eastAsia"/>
         </w:rPr>
+        <w:lastRenderedPageBreak/>
         <w:t>요청 인자: 없음(토큰으로 본인인증)</w:t>
       </w:r>
     </w:p>
@@ -563,14 +580,7 @@
         <w:rPr>
           <w:rFonts w:hint="eastAsia"/>
         </w:rPr>
-        <w:t xml:space="preserve">} </w:t>
-      </w:r>
-      <w:r>
-        <w:rPr>
-          <w:rFonts w:hint="eastAsia"/>
-        </w:rPr>
-        <w:lastRenderedPageBreak/>
-        <w:t>객체의 배열을 반환한다.</w:t>
+        <w:t>} 객체의 배열을 반환한다.</w:t>
       </w:r>
     </w:p>
     <w:p>
@@ -1118,6 +1128,325 @@
         <w:rPr>
           <w:rFonts w:hint="eastAsia"/>
         </w:rPr>
+        <w:t>banList</w:t>
+      </w:r>
+      <w:proofErr w:type="spellEnd"/>
+    </w:p>
+    <w:p>
+      <w:pPr>
+        <w:pStyle w:val="a6"/>
+        <w:numPr>
+          <w:ilvl w:val="3"/>
+          <w:numId w:val="1"/>
+        </w:numPr>
+      </w:pPr>
+      <w:r>
+        <w:rPr>
+          <w:rFonts w:hint="eastAsia"/>
+        </w:rPr>
+        <w:t>GET</w:t>
+      </w:r>
+    </w:p>
+    <w:p>
+      <w:pPr>
+        <w:pStyle w:val="a6"/>
+        <w:numPr>
+          <w:ilvl w:val="3"/>
+          <w:numId w:val="1"/>
+        </w:numPr>
+      </w:pPr>
+      <w:r>
+        <w:rPr>
+          <w:rFonts w:hint="eastAsia"/>
+        </w:rPr>
+        <w:t>차단한 DM 목록을 확인하기 위한 API이다.</w:t>
+      </w:r>
+    </w:p>
+    <w:p>
+      <w:pPr>
+        <w:pStyle w:val="a6"/>
+        <w:numPr>
+          <w:ilvl w:val="3"/>
+          <w:numId w:val="1"/>
+        </w:numPr>
+      </w:pPr>
+      <w:r>
+        <w:rPr>
+          <w:rFonts w:hint="eastAsia"/>
+        </w:rPr>
+        <w:t>요청 인자: 없음</w:t>
+      </w:r>
+    </w:p>
+    <w:p>
+      <w:pPr>
+        <w:pStyle w:val="a6"/>
+        <w:numPr>
+          <w:ilvl w:val="3"/>
+          <w:numId w:val="1"/>
+        </w:numPr>
+      </w:pPr>
+      <w:r>
+        <w:rPr>
+          <w:rFonts w:hint="eastAsia"/>
+        </w:rPr>
+        <w:t>반환 인자: 정상 응답(200)시 차단한 DM 리스트를 반환한다. (chat 스키마의 list)</w:t>
+      </w:r>
+    </w:p>
+    <w:p>
+      <w:pPr>
+        <w:pStyle w:val="a6"/>
+        <w:numPr>
+          <w:ilvl w:val="3"/>
+          <w:numId w:val="1"/>
+        </w:numPr>
+      </w:pPr>
+      <w:r>
+        <w:rPr>
+          <w:rFonts w:hint="eastAsia"/>
+        </w:rPr>
+        <w:t>오류 코드</w:t>
+      </w:r>
+    </w:p>
+    <w:p>
+      <w:pPr>
+        <w:pStyle w:val="a6"/>
+        <w:numPr>
+          <w:ilvl w:val="4"/>
+          <w:numId w:val="1"/>
+        </w:numPr>
+      </w:pPr>
+      <w:r>
+        <w:rPr>
+          <w:rFonts w:hint="eastAsia"/>
+        </w:rPr>
+        <w:t>403: 서버 내부 알고리즘 오류</w:t>
+      </w:r>
+    </w:p>
+    <w:p>
+      <w:pPr>
+        <w:pStyle w:val="a6"/>
+        <w:numPr>
+          <w:ilvl w:val="2"/>
+          <w:numId w:val="1"/>
+        </w:numPr>
+      </w:pPr>
+      <w:r>
+        <w:rPr>
+          <w:rFonts w:hint="eastAsia"/>
+        </w:rPr>
+        <w:t>/</w:t>
+      </w:r>
+      <w:proofErr w:type="spellStart"/>
+      <w:r>
+        <w:rPr>
+          <w:rFonts w:hint="eastAsia"/>
+        </w:rPr>
+        <w:t>mapp</w:t>
+      </w:r>
+      <w:proofErr w:type="spellEnd"/>
+      <w:r>
+        <w:rPr>
+          <w:rFonts w:hint="eastAsia"/>
+        </w:rPr>
+        <w:t>/dm/user/</w:t>
+      </w:r>
+      <w:r>
+        <w:t>unban</w:t>
+      </w:r>
+    </w:p>
+    <w:p>
+      <w:pPr>
+        <w:pStyle w:val="a6"/>
+        <w:numPr>
+          <w:ilvl w:val="3"/>
+          <w:numId w:val="1"/>
+        </w:numPr>
+      </w:pPr>
+      <w:r>
+        <w:rPr>
+          <w:rFonts w:hint="eastAsia"/>
+        </w:rPr>
+        <w:t>DELETE</w:t>
+      </w:r>
+    </w:p>
+    <w:p>
+      <w:pPr>
+        <w:pStyle w:val="a6"/>
+        <w:numPr>
+          <w:ilvl w:val="3"/>
+          <w:numId w:val="1"/>
+        </w:numPr>
+      </w:pPr>
+      <w:r>
+        <w:rPr>
+          <w:rFonts w:hint="eastAsia"/>
+        </w:rPr>
+        <w:t>차단한 DM을 차단 해제하기 위한 API이다.</w:t>
+      </w:r>
+    </w:p>
+    <w:p>
+      <w:pPr>
+        <w:pStyle w:val="a6"/>
+        <w:numPr>
+          <w:ilvl w:val="3"/>
+          <w:numId w:val="1"/>
+        </w:numPr>
+      </w:pPr>
+      <w:r>
+        <w:rPr>
+          <w:rFonts w:hint="eastAsia"/>
+        </w:rPr>
+        <w:lastRenderedPageBreak/>
+        <w:t xml:space="preserve">요청 인자: Chat의 _id 속성을 body에 </w:t>
+      </w:r>
+      <w:proofErr w:type="spellStart"/>
+      <w:r>
+        <w:rPr>
+          <w:rFonts w:hint="eastAsia"/>
+        </w:rPr>
+        <w:t>chatId</w:t>
+      </w:r>
+      <w:proofErr w:type="spellEnd"/>
+      <w:r>
+        <w:rPr>
+          <w:rFonts w:hint="eastAsia"/>
+        </w:rPr>
+        <w:t>라는 이름으로 넘겨줘야 한다.</w:t>
+      </w:r>
+      <w:r>
+        <w:br/>
+      </w:r>
+      <w:r>
+        <w:drawing>
+          <wp:inline distT="0" distB="0" distL="0" distR="0" wp14:anchorId="4B1BD351" wp14:editId="0586AA7D">
+            <wp:extent cx="2353003" cy="257211"/>
+            <wp:effectExtent l="0" t="0" r="0" b="9525"/>
+            <wp:docPr id="563613718" name="그림 1"/>
+            <wp:cNvGraphicFramePr>
+              <a:graphicFrameLocks xmlns:a="http://schemas.openxmlformats.org/drawingml/2006/main" noChangeAspect="1"/>
+            </wp:cNvGraphicFramePr>
+            <a:graphic xmlns:a="http://schemas.openxmlformats.org/drawingml/2006/main">
+              <a:graphicData uri="http://schemas.openxmlformats.org/drawingml/2006/picture">
+                <pic:pic xmlns:pic="http://schemas.openxmlformats.org/drawingml/2006/picture">
+                  <pic:nvPicPr>
+                    <pic:cNvPr id="563613718" name=""/>
+                    <pic:cNvPicPr/>
+                  </pic:nvPicPr>
+                  <pic:blipFill>
+                    <a:blip r:embed="rId10"/>
+                    <a:stretch>
+                      <a:fillRect/>
+                    </a:stretch>
+                  </pic:blipFill>
+                  <pic:spPr>
+                    <a:xfrm>
+                      <a:off x="0" y="0"/>
+                      <a:ext cx="2353003" cy="257211"/>
+                    </a:xfrm>
+                    <a:prstGeom prst="rect">
+                      <a:avLst/>
+                    </a:prstGeom>
+                  </pic:spPr>
+                </pic:pic>
+              </a:graphicData>
+            </a:graphic>
+          </wp:inline>
+        </w:drawing>
+      </w:r>
+    </w:p>
+    <w:p>
+      <w:pPr>
+        <w:pStyle w:val="a6"/>
+        <w:numPr>
+          <w:ilvl w:val="3"/>
+          <w:numId w:val="1"/>
+        </w:numPr>
+      </w:pPr>
+      <w:r>
+        <w:rPr>
+          <w:rFonts w:hint="eastAsia"/>
+        </w:rPr>
+        <w:t>반환 인자: 없음</w:t>
+      </w:r>
+    </w:p>
+    <w:p>
+      <w:pPr>
+        <w:pStyle w:val="a6"/>
+        <w:numPr>
+          <w:ilvl w:val="3"/>
+          <w:numId w:val="1"/>
+        </w:numPr>
+      </w:pPr>
+      <w:r>
+        <w:rPr>
+          <w:rFonts w:hint="eastAsia"/>
+        </w:rPr>
+        <w:t>오류 코드</w:t>
+      </w:r>
+    </w:p>
+    <w:p>
+      <w:pPr>
+        <w:pStyle w:val="a6"/>
+        <w:numPr>
+          <w:ilvl w:val="4"/>
+          <w:numId w:val="1"/>
+        </w:numPr>
+      </w:pPr>
+      <w:r>
+        <w:rPr>
+          <w:rFonts w:hint="eastAsia"/>
+        </w:rPr>
+        <w:t>401: 그런 _id를 가진 채팅이 없음</w:t>
+      </w:r>
+    </w:p>
+    <w:p>
+      <w:pPr>
+        <w:pStyle w:val="a6"/>
+        <w:numPr>
+          <w:ilvl w:val="4"/>
+          <w:numId w:val="1"/>
+        </w:numPr>
+      </w:pPr>
+      <w:r>
+        <w:rPr>
+          <w:rFonts w:hint="eastAsia"/>
+        </w:rPr>
+        <w:t>402: 차단된 채팅이 아님</w:t>
+      </w:r>
+    </w:p>
+    <w:p>
+      <w:pPr>
+        <w:pStyle w:val="a6"/>
+        <w:numPr>
+          <w:ilvl w:val="2"/>
+          <w:numId w:val="1"/>
+        </w:numPr>
+      </w:pPr>
+      <w:r>
+        <w:rPr>
+          <w:rFonts w:hint="eastAsia"/>
+        </w:rPr>
+        <w:t>/</w:t>
+      </w:r>
+      <w:proofErr w:type="spellStart"/>
+      <w:r>
+        <w:rPr>
+          <w:rFonts w:hint="eastAsia"/>
+        </w:rPr>
+        <w:t>mapp</w:t>
+      </w:r>
+      <w:proofErr w:type="spellEnd"/>
+      <w:r>
+        <w:rPr>
+          <w:rFonts w:hint="eastAsia"/>
+        </w:rPr>
+        <w:t>/dm/user/</w:t>
+      </w:r>
+      <w:proofErr w:type="spellStart"/>
+      <w:r>
+        <w:rPr>
+          <w:rFonts w:hint="eastAsia"/>
+        </w:rPr>
         <w:t>appointmentStatus</w:t>
       </w:r>
       <w:proofErr w:type="spellEnd"/>
@@ -1336,479 +1665,479 @@
         <w:rPr>
           <w:rFonts w:hint="eastAsia"/>
         </w:rPr>
+        <w:t>/</w:t>
+      </w:r>
+      <w:proofErr w:type="spellStart"/>
+      <w:r>
+        <w:rPr>
+          <w:rFonts w:hint="eastAsia"/>
+        </w:rPr>
+        <w:t>mapp</w:t>
+      </w:r>
+      <w:proofErr w:type="spellEnd"/>
+      <w:r>
+        <w:rPr>
+          <w:rFonts w:hint="eastAsia"/>
+        </w:rPr>
+        <w:t>/dm/doctor/list</w:t>
+      </w:r>
+    </w:p>
+    <w:p>
+      <w:pPr>
+        <w:pStyle w:val="a6"/>
+        <w:numPr>
+          <w:ilvl w:val="3"/>
+          <w:numId w:val="1"/>
+        </w:numPr>
+      </w:pPr>
+      <w:r>
+        <w:rPr>
+          <w:rFonts w:hint="eastAsia"/>
+        </w:rPr>
+        <w:t>GET</w:t>
+      </w:r>
+    </w:p>
+    <w:p>
+      <w:pPr>
+        <w:pStyle w:val="a6"/>
+        <w:numPr>
+          <w:ilvl w:val="3"/>
+          <w:numId w:val="1"/>
+        </w:numPr>
+      </w:pPr>
+      <w:proofErr w:type="spellStart"/>
+      <w:r>
+        <w:rPr>
+          <w:rFonts w:hint="eastAsia"/>
+        </w:rPr>
+        <w:t>채팅방</w:t>
+      </w:r>
+      <w:proofErr w:type="spellEnd"/>
+      <w:r>
+        <w:rPr>
+          <w:rFonts w:hint="eastAsia"/>
+        </w:rPr>
+        <w:t xml:space="preserve"> 리스트를 보기 위한 API이다.</w:t>
+      </w:r>
+    </w:p>
+    <w:p>
+      <w:pPr>
+        <w:pStyle w:val="a6"/>
+        <w:numPr>
+          <w:ilvl w:val="3"/>
+          <w:numId w:val="1"/>
+        </w:numPr>
+      </w:pPr>
+      <w:r>
+        <w:rPr>
+          <w:rFonts w:hint="eastAsia"/>
+        </w:rPr>
+        <w:t>요청 인자: 없음(토큰으로 본인인증)</w:t>
+      </w:r>
+    </w:p>
+    <w:p>
+      <w:pPr>
+        <w:pStyle w:val="a6"/>
+        <w:numPr>
+          <w:ilvl w:val="3"/>
+          <w:numId w:val="1"/>
+        </w:numPr>
+      </w:pPr>
+      <w:r>
+        <w:rPr>
+          <w:rFonts w:hint="eastAsia"/>
+        </w:rPr>
+        <w:t xml:space="preserve">반환 인자: {date, </w:t>
+      </w:r>
+      <w:proofErr w:type="spellStart"/>
+      <w:r>
+        <w:rPr>
+          <w:rFonts w:hint="eastAsia"/>
+        </w:rPr>
+        <w:t>cid</w:t>
+      </w:r>
+      <w:proofErr w:type="spellEnd"/>
+      <w:r>
+        <w:rPr>
+          <w:rFonts w:hint="eastAsia"/>
+        </w:rPr>
+        <w:t xml:space="preserve">, </w:t>
+      </w:r>
+      <w:proofErr w:type="spellStart"/>
+      <w:r>
+        <w:rPr>
+          <w:rFonts w:hint="eastAsia"/>
+        </w:rPr>
+        <w:t>isBanned</w:t>
+      </w:r>
+      <w:proofErr w:type="spellEnd"/>
+      <w:r>
+        <w:rPr>
+          <w:rFonts w:hint="eastAsia"/>
+        </w:rPr>
+        <w:t xml:space="preserve">, </w:t>
+      </w:r>
+      <w:proofErr w:type="spellStart"/>
+      <w:r>
+        <w:rPr>
+          <w:rFonts w:hint="eastAsia"/>
+        </w:rPr>
+        <w:t>userId</w:t>
+      </w:r>
+      <w:proofErr w:type="spellEnd"/>
+      <w:r>
+        <w:rPr>
+          <w:rFonts w:hint="eastAsia"/>
+        </w:rPr>
+        <w:t xml:space="preserve">, </w:t>
+      </w:r>
+      <w:proofErr w:type="spellStart"/>
+      <w:r>
+        <w:rPr>
+          <w:rFonts w:hint="eastAsia"/>
+        </w:rPr>
+        <w:t>userName</w:t>
+      </w:r>
+      <w:proofErr w:type="spellEnd"/>
+      <w:r>
+        <w:rPr>
+          <w:rFonts w:hint="eastAsia"/>
+        </w:rPr>
+        <w:t xml:space="preserve">, </w:t>
+      </w:r>
+      <w:proofErr w:type="spellStart"/>
+      <w:r>
+        <w:rPr>
+          <w:rFonts w:hint="eastAsia"/>
+        </w:rPr>
+        <w:t>recentChat</w:t>
+      </w:r>
+      <w:proofErr w:type="spellEnd"/>
+      <w:r>
+        <w:rPr>
+          <w:rFonts w:hint="eastAsia"/>
+        </w:rPr>
+        <w:t xml:space="preserve">, </w:t>
+      </w:r>
+      <w:proofErr w:type="spellStart"/>
+      <w:r>
+        <w:rPr>
+          <w:rFonts w:hint="eastAsia"/>
+        </w:rPr>
+        <w:t>unreadChat</w:t>
+      </w:r>
+      <w:proofErr w:type="spellEnd"/>
+      <w:r>
+        <w:rPr>
+          <w:rFonts w:hint="eastAsia"/>
+        </w:rPr>
+        <w:t>} 객체의 배열을 반환한다.</w:t>
+      </w:r>
+    </w:p>
+    <w:p>
+      <w:pPr>
+        <w:pStyle w:val="a6"/>
+        <w:numPr>
+          <w:ilvl w:val="3"/>
+          <w:numId w:val="1"/>
+        </w:numPr>
+      </w:pPr>
+      <w:r>
+        <w:rPr>
+          <w:rFonts w:hint="eastAsia"/>
+        </w:rPr>
+        <w:t>오류 코드</w:t>
+      </w:r>
+    </w:p>
+    <w:p>
+      <w:pPr>
+        <w:pStyle w:val="a6"/>
+        <w:numPr>
+          <w:ilvl w:val="4"/>
+          <w:numId w:val="1"/>
+        </w:numPr>
+      </w:pPr>
+      <w:r>
+        <w:rPr>
+          <w:rFonts w:hint="eastAsia"/>
+        </w:rPr>
+        <w:t>403: 서버 내부 알고리즘 오류</w:t>
+      </w:r>
+    </w:p>
+    <w:p>
+      <w:pPr>
+        <w:pStyle w:val="a6"/>
+        <w:numPr>
+          <w:ilvl w:val="3"/>
+          <w:numId w:val="1"/>
+        </w:numPr>
+      </w:pPr>
+      <w:r>
+        <w:rPr>
+          <w:rFonts w:hint="eastAsia"/>
+        </w:rPr>
+        <w:t>사용 방법</w:t>
+      </w:r>
+    </w:p>
+    <w:p>
+      <w:pPr>
+        <w:pStyle w:val="a6"/>
+        <w:numPr>
+          <w:ilvl w:val="4"/>
+          <w:numId w:val="1"/>
+        </w:numPr>
+      </w:pPr>
+      <w:r>
+        <w:rPr>
+          <w:rFonts w:hint="eastAsia"/>
+        </w:rPr>
+        <w:t xml:space="preserve">채팅 리스트 화면에서 아직 </w:t>
+      </w:r>
+      <w:proofErr w:type="spellStart"/>
+      <w:r>
+        <w:rPr>
+          <w:rFonts w:hint="eastAsia"/>
+        </w:rPr>
+        <w:t>안읽은</w:t>
+      </w:r>
+      <w:proofErr w:type="spellEnd"/>
+      <w:r>
+        <w:rPr>
+          <w:rFonts w:hint="eastAsia"/>
+        </w:rPr>
+        <w:t xml:space="preserve"> 채팅의 개수와 최근 메시지, </w:t>
+      </w:r>
+      <w:proofErr w:type="spellStart"/>
+      <w:r>
+        <w:rPr>
+          <w:rFonts w:hint="eastAsia"/>
+        </w:rPr>
+        <w:t>채팅방</w:t>
+      </w:r>
+      <w:proofErr w:type="spellEnd"/>
+      <w:r>
+        <w:rPr>
+          <w:rFonts w:hint="eastAsia"/>
+        </w:rPr>
+        <w:t xml:space="preserve"> 업데이트 시간 순에 따른 정렬, 의사 이름 표시, 그리고 추후 추가될 프로필 </w:t>
+      </w:r>
+      <w:proofErr w:type="spellStart"/>
+      <w:r>
+        <w:rPr>
+          <w:rFonts w:hint="eastAsia"/>
+        </w:rPr>
+        <w:t>사진불러오기에</w:t>
+      </w:r>
+      <w:proofErr w:type="spellEnd"/>
+      <w:r>
+        <w:rPr>
+          <w:rFonts w:hint="eastAsia"/>
+        </w:rPr>
+        <w:t xml:space="preserve"> 대비해서 환자의 _id 속성을 불러오는 용도로 쓰인다.</w:t>
+      </w:r>
+    </w:p>
+    <w:p>
+      <w:pPr>
+        <w:pStyle w:val="a6"/>
+        <w:numPr>
+          <w:ilvl w:val="2"/>
+          <w:numId w:val="1"/>
+        </w:numPr>
+      </w:pPr>
+      <w:r>
+        <w:rPr>
+          <w:rFonts w:hint="eastAsia"/>
+        </w:rPr>
+        <w:t>/</w:t>
+      </w:r>
+      <w:proofErr w:type="spellStart"/>
+      <w:r>
+        <w:rPr>
+          <w:rFonts w:hint="eastAsia"/>
+        </w:rPr>
+        <w:t>mapp</w:t>
+      </w:r>
+      <w:proofErr w:type="spellEnd"/>
+      <w:r>
+        <w:rPr>
+          <w:rFonts w:hint="eastAsia"/>
+        </w:rPr>
+        <w:t>/dm/doctor/delete</w:t>
+      </w:r>
+      <w:proofErr w:type="gramStart"/>
+      <w:r>
+        <w:rPr>
+          <w:rFonts w:hint="eastAsia"/>
+        </w:rPr>
+        <w:t>/:</w:t>
+      </w:r>
+      <w:proofErr w:type="spellStart"/>
+      <w:r>
+        <w:rPr>
+          <w:rFonts w:hint="eastAsia"/>
+        </w:rPr>
+        <w:t>cid</w:t>
+      </w:r>
+      <w:proofErr w:type="spellEnd"/>
+      <w:proofErr w:type="gramEnd"/>
+    </w:p>
+    <w:p>
+      <w:pPr>
+        <w:pStyle w:val="a6"/>
+        <w:numPr>
+          <w:ilvl w:val="3"/>
+          <w:numId w:val="1"/>
+        </w:numPr>
+      </w:pPr>
+      <w:r>
+        <w:rPr>
+          <w:rFonts w:hint="eastAsia"/>
+        </w:rPr>
+        <w:t>DELETE</w:t>
+      </w:r>
+    </w:p>
+    <w:p>
+      <w:pPr>
+        <w:pStyle w:val="a6"/>
+        <w:numPr>
+          <w:ilvl w:val="3"/>
+          <w:numId w:val="1"/>
+        </w:numPr>
+      </w:pPr>
+      <w:r>
+        <w:rPr>
+          <w:rFonts w:hint="eastAsia"/>
+        </w:rPr>
+        <w:t>채팅방을 삭제하기 위한 API이다.</w:t>
+      </w:r>
+    </w:p>
+    <w:p>
+      <w:pPr>
+        <w:pStyle w:val="a6"/>
+        <w:numPr>
+          <w:ilvl w:val="3"/>
+          <w:numId w:val="1"/>
+        </w:numPr>
+      </w:pPr>
+      <w:r>
+        <w:rPr>
+          <w:rFonts w:hint="eastAsia"/>
+        </w:rPr>
+        <w:t>요청 인자: Chat의 _id 속성</w:t>
+      </w:r>
+      <w:r>
+        <w:t>을</w:t>
+      </w:r>
+      <w:r>
+        <w:rPr>
+          <w:rFonts w:hint="eastAsia"/>
+        </w:rPr>
+        <w:t xml:space="preserve"> 파라미터 인자로 넘겨줘야 한다.</w:t>
+      </w:r>
+    </w:p>
+    <w:p>
+      <w:pPr>
+        <w:pStyle w:val="a6"/>
+        <w:numPr>
+          <w:ilvl w:val="3"/>
+          <w:numId w:val="1"/>
+        </w:numPr>
+      </w:pPr>
+      <w:r>
+        <w:rPr>
+          <w:rFonts w:hint="eastAsia"/>
+        </w:rPr>
+        <w:t>반환 인자: 없음</w:t>
+      </w:r>
+    </w:p>
+    <w:p>
+      <w:pPr>
+        <w:pStyle w:val="a6"/>
+        <w:numPr>
+          <w:ilvl w:val="3"/>
+          <w:numId w:val="1"/>
+        </w:numPr>
+      </w:pPr>
+      <w:r>
+        <w:rPr>
+          <w:rFonts w:hint="eastAsia"/>
+        </w:rPr>
+        <w:t>오류 코드</w:t>
+      </w:r>
+    </w:p>
+    <w:p>
+      <w:pPr>
+        <w:pStyle w:val="a6"/>
+        <w:numPr>
+          <w:ilvl w:val="4"/>
+          <w:numId w:val="1"/>
+        </w:numPr>
+      </w:pPr>
+      <w:r>
+        <w:rPr>
+          <w:rFonts w:hint="eastAsia"/>
+        </w:rPr>
+        <w:t>401: 그런 채팅이 없음</w:t>
+      </w:r>
+    </w:p>
+    <w:p>
+      <w:pPr>
+        <w:pStyle w:val="a6"/>
+        <w:numPr>
+          <w:ilvl w:val="4"/>
+          <w:numId w:val="1"/>
+        </w:numPr>
+      </w:pPr>
+      <w:r>
+        <w:rPr>
+          <w:rFonts w:hint="eastAsia"/>
+        </w:rPr>
+        <w:t>403: 서버 내부 알고리즘 오류</w:t>
+      </w:r>
+    </w:p>
+    <w:p>
+      <w:pPr>
+        <w:pStyle w:val="a6"/>
+        <w:numPr>
+          <w:ilvl w:val="3"/>
+          <w:numId w:val="1"/>
+        </w:numPr>
+      </w:pPr>
+      <w:r>
+        <w:rPr>
+          <w:rFonts w:hint="eastAsia"/>
+        </w:rPr>
+        <w:t>사용 방법</w:t>
+      </w:r>
+    </w:p>
+    <w:p>
+      <w:pPr>
+        <w:pStyle w:val="a6"/>
+        <w:numPr>
+          <w:ilvl w:val="4"/>
+          <w:numId w:val="1"/>
+        </w:numPr>
+      </w:pPr>
+      <w:r>
+        <w:rPr>
+          <w:rFonts w:hint="eastAsia"/>
+        </w:rPr>
+        <w:t>채팅을 삭제할 때 사용한다.</w:t>
+      </w:r>
+    </w:p>
+    <w:p>
+      <w:pPr>
+        <w:pStyle w:val="a6"/>
+        <w:numPr>
+          <w:ilvl w:val="2"/>
+          <w:numId w:val="1"/>
+        </w:numPr>
+      </w:pPr>
+      <w:r>
+        <w:rPr>
+          <w:rFonts w:hint="eastAsia"/>
+        </w:rPr>
         <w:lastRenderedPageBreak/>
-        <w:t>/</w:t>
-      </w:r>
-      <w:proofErr w:type="spellStart"/>
-      <w:r>
-        <w:rPr>
-          <w:rFonts w:hint="eastAsia"/>
-        </w:rPr>
-        <w:t>mapp</w:t>
-      </w:r>
-      <w:proofErr w:type="spellEnd"/>
-      <w:r>
-        <w:rPr>
-          <w:rFonts w:hint="eastAsia"/>
-        </w:rPr>
-        <w:t>/dm/doctor/list</w:t>
-      </w:r>
-    </w:p>
-    <w:p>
-      <w:pPr>
-        <w:pStyle w:val="a6"/>
-        <w:numPr>
-          <w:ilvl w:val="3"/>
-          <w:numId w:val="1"/>
-        </w:numPr>
-      </w:pPr>
-      <w:r>
-        <w:rPr>
-          <w:rFonts w:hint="eastAsia"/>
-        </w:rPr>
-        <w:t>GET</w:t>
-      </w:r>
-    </w:p>
-    <w:p>
-      <w:pPr>
-        <w:pStyle w:val="a6"/>
-        <w:numPr>
-          <w:ilvl w:val="3"/>
-          <w:numId w:val="1"/>
-        </w:numPr>
-      </w:pPr>
-      <w:proofErr w:type="spellStart"/>
-      <w:r>
-        <w:rPr>
-          <w:rFonts w:hint="eastAsia"/>
-        </w:rPr>
-        <w:t>채팅방</w:t>
-      </w:r>
-      <w:proofErr w:type="spellEnd"/>
-      <w:r>
-        <w:rPr>
-          <w:rFonts w:hint="eastAsia"/>
-        </w:rPr>
-        <w:t xml:space="preserve"> 리스트를 보기 위한 API이다.</w:t>
-      </w:r>
-    </w:p>
-    <w:p>
-      <w:pPr>
-        <w:pStyle w:val="a6"/>
-        <w:numPr>
-          <w:ilvl w:val="3"/>
-          <w:numId w:val="1"/>
-        </w:numPr>
-      </w:pPr>
-      <w:r>
-        <w:rPr>
-          <w:rFonts w:hint="eastAsia"/>
-        </w:rPr>
-        <w:t>요청 인자: 없음(토큰으로 본인인증)</w:t>
-      </w:r>
-    </w:p>
-    <w:p>
-      <w:pPr>
-        <w:pStyle w:val="a6"/>
-        <w:numPr>
-          <w:ilvl w:val="3"/>
-          <w:numId w:val="1"/>
-        </w:numPr>
-      </w:pPr>
-      <w:r>
-        <w:rPr>
-          <w:rFonts w:hint="eastAsia"/>
-        </w:rPr>
-        <w:t xml:space="preserve">반환 인자: {date, </w:t>
-      </w:r>
-      <w:proofErr w:type="spellStart"/>
-      <w:r>
-        <w:rPr>
-          <w:rFonts w:hint="eastAsia"/>
-        </w:rPr>
-        <w:t>cid</w:t>
-      </w:r>
-      <w:proofErr w:type="spellEnd"/>
-      <w:r>
-        <w:rPr>
-          <w:rFonts w:hint="eastAsia"/>
-        </w:rPr>
-        <w:t xml:space="preserve">, </w:t>
-      </w:r>
-      <w:proofErr w:type="spellStart"/>
-      <w:r>
-        <w:rPr>
-          <w:rFonts w:hint="eastAsia"/>
-        </w:rPr>
-        <w:t>isBanned</w:t>
-      </w:r>
-      <w:proofErr w:type="spellEnd"/>
-      <w:r>
-        <w:rPr>
-          <w:rFonts w:hint="eastAsia"/>
-        </w:rPr>
-        <w:t xml:space="preserve">, </w:t>
-      </w:r>
-      <w:proofErr w:type="spellStart"/>
-      <w:r>
-        <w:rPr>
-          <w:rFonts w:hint="eastAsia"/>
-        </w:rPr>
-        <w:t>userId</w:t>
-      </w:r>
-      <w:proofErr w:type="spellEnd"/>
-      <w:r>
-        <w:rPr>
-          <w:rFonts w:hint="eastAsia"/>
-        </w:rPr>
-        <w:t xml:space="preserve">, </w:t>
-      </w:r>
-      <w:proofErr w:type="spellStart"/>
-      <w:r>
-        <w:rPr>
-          <w:rFonts w:hint="eastAsia"/>
-        </w:rPr>
-        <w:t>userName</w:t>
-      </w:r>
-      <w:proofErr w:type="spellEnd"/>
-      <w:r>
-        <w:rPr>
-          <w:rFonts w:hint="eastAsia"/>
-        </w:rPr>
-        <w:t xml:space="preserve">, </w:t>
-      </w:r>
-      <w:proofErr w:type="spellStart"/>
-      <w:r>
-        <w:rPr>
-          <w:rFonts w:hint="eastAsia"/>
-        </w:rPr>
-        <w:t>recentChat</w:t>
-      </w:r>
-      <w:proofErr w:type="spellEnd"/>
-      <w:r>
-        <w:rPr>
-          <w:rFonts w:hint="eastAsia"/>
-        </w:rPr>
-        <w:t xml:space="preserve">, </w:t>
-      </w:r>
-      <w:proofErr w:type="spellStart"/>
-      <w:r>
-        <w:rPr>
-          <w:rFonts w:hint="eastAsia"/>
-        </w:rPr>
-        <w:t>unreadChat</w:t>
-      </w:r>
-      <w:proofErr w:type="spellEnd"/>
-      <w:r>
-        <w:rPr>
-          <w:rFonts w:hint="eastAsia"/>
-        </w:rPr>
-        <w:t>} 객체의 배열을 반환한다.</w:t>
-      </w:r>
-    </w:p>
-    <w:p>
-      <w:pPr>
-        <w:pStyle w:val="a6"/>
-        <w:numPr>
-          <w:ilvl w:val="3"/>
-          <w:numId w:val="1"/>
-        </w:numPr>
-      </w:pPr>
-      <w:r>
-        <w:rPr>
-          <w:rFonts w:hint="eastAsia"/>
-        </w:rPr>
-        <w:t>오류 코드</w:t>
-      </w:r>
-    </w:p>
-    <w:p>
-      <w:pPr>
-        <w:pStyle w:val="a6"/>
-        <w:numPr>
-          <w:ilvl w:val="4"/>
-          <w:numId w:val="1"/>
-        </w:numPr>
-      </w:pPr>
-      <w:r>
-        <w:rPr>
-          <w:rFonts w:hint="eastAsia"/>
-        </w:rPr>
-        <w:t>403: 서버 내부 알고리즘 오류</w:t>
-      </w:r>
-    </w:p>
-    <w:p>
-      <w:pPr>
-        <w:pStyle w:val="a6"/>
-        <w:numPr>
-          <w:ilvl w:val="3"/>
-          <w:numId w:val="1"/>
-        </w:numPr>
-      </w:pPr>
-      <w:r>
-        <w:rPr>
-          <w:rFonts w:hint="eastAsia"/>
-        </w:rPr>
-        <w:t>사용 방법</w:t>
-      </w:r>
-    </w:p>
-    <w:p>
-      <w:pPr>
-        <w:pStyle w:val="a6"/>
-        <w:numPr>
-          <w:ilvl w:val="4"/>
-          <w:numId w:val="1"/>
-        </w:numPr>
-      </w:pPr>
-      <w:r>
-        <w:rPr>
-          <w:rFonts w:hint="eastAsia"/>
-        </w:rPr>
-        <w:t xml:space="preserve">채팅 리스트 화면에서 아직 </w:t>
-      </w:r>
-      <w:proofErr w:type="spellStart"/>
-      <w:r>
-        <w:rPr>
-          <w:rFonts w:hint="eastAsia"/>
-        </w:rPr>
-        <w:t>안읽은</w:t>
-      </w:r>
-      <w:proofErr w:type="spellEnd"/>
-      <w:r>
-        <w:rPr>
-          <w:rFonts w:hint="eastAsia"/>
-        </w:rPr>
-        <w:t xml:space="preserve"> 채팅의 개수와 최근 메시지, </w:t>
-      </w:r>
-      <w:proofErr w:type="spellStart"/>
-      <w:r>
-        <w:rPr>
-          <w:rFonts w:hint="eastAsia"/>
-        </w:rPr>
-        <w:t>채팅방</w:t>
-      </w:r>
-      <w:proofErr w:type="spellEnd"/>
-      <w:r>
-        <w:rPr>
-          <w:rFonts w:hint="eastAsia"/>
-        </w:rPr>
-        <w:t xml:space="preserve"> 업데이트 시간 순에 따른 정렬, 의사 이름 표시, 그리고 추후 추가될 프로필 </w:t>
-      </w:r>
-      <w:proofErr w:type="spellStart"/>
-      <w:r>
-        <w:rPr>
-          <w:rFonts w:hint="eastAsia"/>
-        </w:rPr>
-        <w:t>사진불러오기에</w:t>
-      </w:r>
-      <w:proofErr w:type="spellEnd"/>
-      <w:r>
-        <w:rPr>
-          <w:rFonts w:hint="eastAsia"/>
-        </w:rPr>
-        <w:t xml:space="preserve"> 대비해서 환자의 _id 속성을 불러오는 용도로 쓰인다.</w:t>
-      </w:r>
-    </w:p>
-    <w:p>
-      <w:pPr>
-        <w:pStyle w:val="a6"/>
-        <w:numPr>
-          <w:ilvl w:val="2"/>
-          <w:numId w:val="1"/>
-        </w:numPr>
-      </w:pPr>
-      <w:r>
-        <w:rPr>
-          <w:rFonts w:hint="eastAsia"/>
-        </w:rPr>
-        <w:t>/</w:t>
-      </w:r>
-      <w:proofErr w:type="spellStart"/>
-      <w:r>
-        <w:rPr>
-          <w:rFonts w:hint="eastAsia"/>
-        </w:rPr>
-        <w:t>mapp</w:t>
-      </w:r>
-      <w:proofErr w:type="spellEnd"/>
-      <w:r>
-        <w:rPr>
-          <w:rFonts w:hint="eastAsia"/>
-        </w:rPr>
-        <w:t>/dm/doctor/delete</w:t>
-      </w:r>
-      <w:proofErr w:type="gramStart"/>
-      <w:r>
-        <w:rPr>
-          <w:rFonts w:hint="eastAsia"/>
-        </w:rPr>
-        <w:t>/:</w:t>
-      </w:r>
-      <w:proofErr w:type="spellStart"/>
-      <w:r>
-        <w:rPr>
-          <w:rFonts w:hint="eastAsia"/>
-        </w:rPr>
-        <w:t>cid</w:t>
-      </w:r>
-      <w:proofErr w:type="spellEnd"/>
-      <w:proofErr w:type="gramEnd"/>
-    </w:p>
-    <w:p>
-      <w:pPr>
-        <w:pStyle w:val="a6"/>
-        <w:numPr>
-          <w:ilvl w:val="3"/>
-          <w:numId w:val="1"/>
-        </w:numPr>
-      </w:pPr>
-      <w:r>
-        <w:rPr>
-          <w:rFonts w:hint="eastAsia"/>
-        </w:rPr>
-        <w:t>DELETE</w:t>
-      </w:r>
-    </w:p>
-    <w:p>
-      <w:pPr>
-        <w:pStyle w:val="a6"/>
-        <w:numPr>
-          <w:ilvl w:val="3"/>
-          <w:numId w:val="1"/>
-        </w:numPr>
-      </w:pPr>
-      <w:r>
-        <w:rPr>
-          <w:rFonts w:hint="eastAsia"/>
-        </w:rPr>
-        <w:t>채팅방을 삭제하기 위한 API이다.</w:t>
-      </w:r>
-    </w:p>
-    <w:p>
-      <w:pPr>
-        <w:pStyle w:val="a6"/>
-        <w:numPr>
-          <w:ilvl w:val="3"/>
-          <w:numId w:val="1"/>
-        </w:numPr>
-      </w:pPr>
-      <w:r>
-        <w:rPr>
-          <w:rFonts w:hint="eastAsia"/>
-        </w:rPr>
-        <w:t>요청 인자: Chat의 _id 속성</w:t>
-      </w:r>
-      <w:r>
-        <w:t>을</w:t>
-      </w:r>
-      <w:r>
-        <w:rPr>
-          <w:rFonts w:hint="eastAsia"/>
-        </w:rPr>
-        <w:t xml:space="preserve"> 파라미터 인자로 넘겨줘야 한다.</w:t>
-      </w:r>
-    </w:p>
-    <w:p>
-      <w:pPr>
-        <w:pStyle w:val="a6"/>
-        <w:numPr>
-          <w:ilvl w:val="3"/>
-          <w:numId w:val="1"/>
-        </w:numPr>
-      </w:pPr>
-      <w:r>
-        <w:rPr>
-          <w:rFonts w:hint="eastAsia"/>
-        </w:rPr>
-        <w:t>반환 인자: 없음</w:t>
-      </w:r>
-    </w:p>
-    <w:p>
-      <w:pPr>
-        <w:pStyle w:val="a6"/>
-        <w:numPr>
-          <w:ilvl w:val="3"/>
-          <w:numId w:val="1"/>
-        </w:numPr>
-      </w:pPr>
-      <w:r>
-        <w:rPr>
-          <w:rFonts w:hint="eastAsia"/>
-        </w:rPr>
-        <w:t>오류 코드</w:t>
-      </w:r>
-    </w:p>
-    <w:p>
-      <w:pPr>
-        <w:pStyle w:val="a6"/>
-        <w:numPr>
-          <w:ilvl w:val="4"/>
-          <w:numId w:val="1"/>
-        </w:numPr>
-      </w:pPr>
-      <w:r>
-        <w:rPr>
-          <w:rFonts w:hint="eastAsia"/>
-        </w:rPr>
-        <w:t>401: 그런 채팅이 없음</w:t>
-      </w:r>
-    </w:p>
-    <w:p>
-      <w:pPr>
-        <w:pStyle w:val="a6"/>
-        <w:numPr>
-          <w:ilvl w:val="4"/>
-          <w:numId w:val="1"/>
-        </w:numPr>
-      </w:pPr>
-      <w:r>
-        <w:rPr>
-          <w:rFonts w:hint="eastAsia"/>
-        </w:rPr>
-        <w:t>403: 서버 내부 알고리즘 오류</w:t>
-      </w:r>
-    </w:p>
-    <w:p>
-      <w:pPr>
-        <w:pStyle w:val="a6"/>
-        <w:numPr>
-          <w:ilvl w:val="3"/>
-          <w:numId w:val="1"/>
-        </w:numPr>
-      </w:pPr>
-      <w:r>
-        <w:rPr>
-          <w:rFonts w:hint="eastAsia"/>
-        </w:rPr>
-        <w:t>사용 방법</w:t>
-      </w:r>
-    </w:p>
-    <w:p>
-      <w:pPr>
-        <w:pStyle w:val="a6"/>
-        <w:numPr>
-          <w:ilvl w:val="4"/>
-          <w:numId w:val="1"/>
-        </w:numPr>
-      </w:pPr>
-      <w:r>
-        <w:rPr>
-          <w:rFonts w:hint="eastAsia"/>
-        </w:rPr>
-        <w:t>채팅을 삭제할 때 사용한다.</w:t>
-      </w:r>
-    </w:p>
-    <w:p>
-      <w:pPr>
-        <w:pStyle w:val="a6"/>
-        <w:numPr>
-          <w:ilvl w:val="2"/>
-          <w:numId w:val="1"/>
-        </w:numPr>
-      </w:pPr>
-      <w:r>
-        <w:rPr>
-          <w:rFonts w:hint="eastAsia"/>
-        </w:rPr>
         <w:t>/</w:t>
       </w:r>
       <w:proofErr w:type="spellStart"/>
@@ -2044,6 +2373,330 @@
         <w:rPr>
           <w:rFonts w:hint="eastAsia"/>
         </w:rPr>
+        <w:t>/dm/doctor/</w:t>
+      </w:r>
+      <w:proofErr w:type="spellStart"/>
+      <w:r>
+        <w:rPr>
+          <w:rFonts w:hint="eastAsia"/>
+        </w:rPr>
+        <w:t>banList</w:t>
+      </w:r>
+      <w:proofErr w:type="spellEnd"/>
+    </w:p>
+    <w:p>
+      <w:pPr>
+        <w:pStyle w:val="a6"/>
+        <w:numPr>
+          <w:ilvl w:val="3"/>
+          <w:numId w:val="1"/>
+        </w:numPr>
+      </w:pPr>
+      <w:r>
+        <w:rPr>
+          <w:rFonts w:hint="eastAsia"/>
+        </w:rPr>
+        <w:t>GET</w:t>
+      </w:r>
+    </w:p>
+    <w:p>
+      <w:pPr>
+        <w:pStyle w:val="a6"/>
+        <w:numPr>
+          <w:ilvl w:val="3"/>
+          <w:numId w:val="1"/>
+        </w:numPr>
+      </w:pPr>
+      <w:r>
+        <w:rPr>
+          <w:rFonts w:hint="eastAsia"/>
+        </w:rPr>
+        <w:t>차단한 DM 목록을 확인하기 위한 API이다.</w:t>
+      </w:r>
+    </w:p>
+    <w:p>
+      <w:pPr>
+        <w:pStyle w:val="a6"/>
+        <w:numPr>
+          <w:ilvl w:val="3"/>
+          <w:numId w:val="1"/>
+        </w:numPr>
+      </w:pPr>
+      <w:r>
+        <w:rPr>
+          <w:rFonts w:hint="eastAsia"/>
+        </w:rPr>
+        <w:t>요청 인자: 없음</w:t>
+      </w:r>
+    </w:p>
+    <w:p>
+      <w:pPr>
+        <w:pStyle w:val="a6"/>
+        <w:numPr>
+          <w:ilvl w:val="3"/>
+          <w:numId w:val="1"/>
+        </w:numPr>
+      </w:pPr>
+      <w:r>
+        <w:rPr>
+          <w:rFonts w:hint="eastAsia"/>
+        </w:rPr>
+        <w:t>반환 인자: 정상 응답(200)시 차단한 DM 리스트를 반환한다. (chat 스키마의 list)</w:t>
+      </w:r>
+    </w:p>
+    <w:p>
+      <w:pPr>
+        <w:pStyle w:val="a6"/>
+        <w:numPr>
+          <w:ilvl w:val="3"/>
+          <w:numId w:val="1"/>
+        </w:numPr>
+      </w:pPr>
+      <w:r>
+        <w:rPr>
+          <w:rFonts w:hint="eastAsia"/>
+        </w:rPr>
+        <w:t>오류 코드</w:t>
+      </w:r>
+    </w:p>
+    <w:p>
+      <w:pPr>
+        <w:pStyle w:val="a6"/>
+        <w:numPr>
+          <w:ilvl w:val="4"/>
+          <w:numId w:val="1"/>
+        </w:numPr>
+        <w:rPr>
+          <w:rFonts w:hint="eastAsia"/>
+        </w:rPr>
+      </w:pPr>
+      <w:r>
+        <w:rPr>
+          <w:rFonts w:hint="eastAsia"/>
+        </w:rPr>
+        <w:t>403: 서버 내부 알고리즘 오류</w:t>
+      </w:r>
+    </w:p>
+    <w:p>
+      <w:pPr>
+        <w:pStyle w:val="a6"/>
+        <w:numPr>
+          <w:ilvl w:val="2"/>
+          <w:numId w:val="1"/>
+        </w:numPr>
+      </w:pPr>
+      <w:r>
+        <w:rPr>
+          <w:rFonts w:hint="eastAsia"/>
+        </w:rPr>
+        <w:t>/</w:t>
+      </w:r>
+      <w:proofErr w:type="spellStart"/>
+      <w:r>
+        <w:rPr>
+          <w:rFonts w:hint="eastAsia"/>
+        </w:rPr>
+        <w:t>mapp</w:t>
+      </w:r>
+      <w:proofErr w:type="spellEnd"/>
+      <w:r>
+        <w:rPr>
+          <w:rFonts w:hint="eastAsia"/>
+        </w:rPr>
+        <w:t>/dm/doctor/</w:t>
+      </w:r>
+      <w:r>
+        <w:t>unban</w:t>
+      </w:r>
+    </w:p>
+    <w:p>
+      <w:pPr>
+        <w:pStyle w:val="a6"/>
+        <w:numPr>
+          <w:ilvl w:val="3"/>
+          <w:numId w:val="1"/>
+        </w:numPr>
+      </w:pPr>
+      <w:r>
+        <w:rPr>
+          <w:rFonts w:hint="eastAsia"/>
+        </w:rPr>
+        <w:t>DELETE</w:t>
+      </w:r>
+    </w:p>
+    <w:p>
+      <w:pPr>
+        <w:pStyle w:val="a6"/>
+        <w:numPr>
+          <w:ilvl w:val="3"/>
+          <w:numId w:val="1"/>
+        </w:numPr>
+      </w:pPr>
+      <w:r>
+        <w:rPr>
+          <w:rFonts w:hint="eastAsia"/>
+        </w:rPr>
+        <w:t>차단한 DM을 차단 해제하기 위한 API이다.</w:t>
+      </w:r>
+    </w:p>
+    <w:p>
+      <w:pPr>
+        <w:pStyle w:val="a6"/>
+        <w:numPr>
+          <w:ilvl w:val="3"/>
+          <w:numId w:val="1"/>
+        </w:numPr>
+      </w:pPr>
+      <w:r>
+        <w:rPr>
+          <w:rFonts w:hint="eastAsia"/>
+        </w:rPr>
+        <w:t xml:space="preserve">요청 인자: Chat의 _id 속성을 body에 </w:t>
+      </w:r>
+      <w:proofErr w:type="spellStart"/>
+      <w:r>
+        <w:rPr>
+          <w:rFonts w:hint="eastAsia"/>
+        </w:rPr>
+        <w:t>chatId</w:t>
+      </w:r>
+      <w:proofErr w:type="spellEnd"/>
+      <w:r>
+        <w:rPr>
+          <w:rFonts w:hint="eastAsia"/>
+        </w:rPr>
+        <w:t>라는 이름으로 넘겨줘야 한다.</w:t>
+      </w:r>
+      <w:r>
+        <w:br/>
+      </w:r>
+      <w:r>
+        <w:drawing>
+          <wp:inline distT="0" distB="0" distL="0" distR="0" wp14:anchorId="2D9AE21F" wp14:editId="29E17EE1">
+            <wp:extent cx="2353003" cy="257211"/>
+            <wp:effectExtent l="0" t="0" r="0" b="9525"/>
+            <wp:docPr id="739371590" name="그림 1"/>
+            <wp:cNvGraphicFramePr>
+              <a:graphicFrameLocks xmlns:a="http://schemas.openxmlformats.org/drawingml/2006/main" noChangeAspect="1"/>
+            </wp:cNvGraphicFramePr>
+            <a:graphic xmlns:a="http://schemas.openxmlformats.org/drawingml/2006/main">
+              <a:graphicData uri="http://schemas.openxmlformats.org/drawingml/2006/picture">
+                <pic:pic xmlns:pic="http://schemas.openxmlformats.org/drawingml/2006/picture">
+                  <pic:nvPicPr>
+                    <pic:cNvPr id="563613718" name=""/>
+                    <pic:cNvPicPr/>
+                  </pic:nvPicPr>
+                  <pic:blipFill>
+                    <a:blip r:embed="rId10"/>
+                    <a:stretch>
+                      <a:fillRect/>
+                    </a:stretch>
+                  </pic:blipFill>
+                  <pic:spPr>
+                    <a:xfrm>
+                      <a:off x="0" y="0"/>
+                      <a:ext cx="2353003" cy="257211"/>
+                    </a:xfrm>
+                    <a:prstGeom prst="rect">
+                      <a:avLst/>
+                    </a:prstGeom>
+                  </pic:spPr>
+                </pic:pic>
+              </a:graphicData>
+            </a:graphic>
+          </wp:inline>
+        </w:drawing>
+      </w:r>
+    </w:p>
+    <w:p>
+      <w:pPr>
+        <w:pStyle w:val="a6"/>
+        <w:numPr>
+          <w:ilvl w:val="3"/>
+          <w:numId w:val="1"/>
+        </w:numPr>
+      </w:pPr>
+      <w:r>
+        <w:rPr>
+          <w:rFonts w:hint="eastAsia"/>
+        </w:rPr>
+        <w:t>반환 인자: 없음</w:t>
+      </w:r>
+    </w:p>
+    <w:p>
+      <w:pPr>
+        <w:pStyle w:val="a6"/>
+        <w:numPr>
+          <w:ilvl w:val="3"/>
+          <w:numId w:val="1"/>
+        </w:numPr>
+      </w:pPr>
+      <w:r>
+        <w:rPr>
+          <w:rFonts w:hint="eastAsia"/>
+        </w:rPr>
+        <w:t>오류 코드</w:t>
+      </w:r>
+    </w:p>
+    <w:p>
+      <w:pPr>
+        <w:pStyle w:val="a6"/>
+        <w:numPr>
+          <w:ilvl w:val="4"/>
+          <w:numId w:val="1"/>
+        </w:numPr>
+      </w:pPr>
+      <w:r>
+        <w:rPr>
+          <w:rFonts w:hint="eastAsia"/>
+        </w:rPr>
+        <w:t>401: 그런 _id를 가진 채팅이 없음</w:t>
+      </w:r>
+    </w:p>
+    <w:p>
+      <w:pPr>
+        <w:pStyle w:val="a6"/>
+        <w:numPr>
+          <w:ilvl w:val="4"/>
+          <w:numId w:val="1"/>
+        </w:numPr>
+        <w:rPr>
+          <w:rFonts w:hint="eastAsia"/>
+        </w:rPr>
+      </w:pPr>
+      <w:r>
+        <w:rPr>
+          <w:rFonts w:hint="eastAsia"/>
+        </w:rPr>
+        <w:t>402: 차단된 채팅이 아님</w:t>
+      </w:r>
+    </w:p>
+    <w:p>
+      <w:pPr>
+        <w:pStyle w:val="a6"/>
+        <w:numPr>
+          <w:ilvl w:val="2"/>
+          <w:numId w:val="1"/>
+        </w:numPr>
+      </w:pPr>
+      <w:r>
+        <w:rPr>
+          <w:rFonts w:hint="eastAsia"/>
+        </w:rPr>
+        <w:t>/</w:t>
+      </w:r>
+      <w:proofErr w:type="spellStart"/>
+      <w:r>
+        <w:rPr>
+          <w:rFonts w:hint="eastAsia"/>
+        </w:rPr>
+        <w:t>mapp</w:t>
+      </w:r>
+      <w:proofErr w:type="spellEnd"/>
+      <w:r>
+        <w:rPr>
+          <w:rFonts w:hint="eastAsia"/>
+        </w:rPr>
         <w:t>/dm/user/</w:t>
       </w:r>
       <w:proofErr w:type="spellStart"/>
@@ -2187,112 +2840,112 @@
         <w:rPr>
           <w:rFonts w:hint="eastAsia"/>
         </w:rPr>
+        <w:t>403: 서버 내부 알고리즘 오류</w:t>
+      </w:r>
+    </w:p>
+    <w:p>
+      <w:pPr>
+        <w:pStyle w:val="a6"/>
+        <w:numPr>
+          <w:ilvl w:val="3"/>
+          <w:numId w:val="1"/>
+        </w:numPr>
+      </w:pPr>
+      <w:r>
+        <w:rPr>
+          <w:rFonts w:hint="eastAsia"/>
+        </w:rPr>
+        <w:t>사용 방법</w:t>
+      </w:r>
+    </w:p>
+    <w:p>
+      <w:pPr>
+        <w:pStyle w:val="a6"/>
+        <w:numPr>
+          <w:ilvl w:val="4"/>
+          <w:numId w:val="1"/>
+        </w:numPr>
+      </w:pPr>
+      <w:proofErr w:type="spellStart"/>
+      <w:r>
+        <w:rPr>
+          <w:rFonts w:hint="eastAsia"/>
+        </w:rPr>
+        <w:t>setInterval</w:t>
+      </w:r>
+      <w:proofErr w:type="spellEnd"/>
+      <w:r>
+        <w:rPr>
+          <w:rFonts w:hint="eastAsia"/>
+        </w:rPr>
+        <w:t xml:space="preserve">등으로 비동기적으로 몇 </w:t>
+      </w:r>
+      <w:proofErr w:type="spellStart"/>
+      <w:r>
+        <w:rPr>
+          <w:rFonts w:hint="eastAsia"/>
+        </w:rPr>
+        <w:t>밀리초</w:t>
+      </w:r>
+      <w:proofErr w:type="spellEnd"/>
+      <w:r>
+        <w:rPr>
+          <w:rFonts w:hint="eastAsia"/>
+        </w:rPr>
+        <w:t xml:space="preserve"> 마다 서버로 요청을 보내서 약속의 체결 여부를 확인한다.</w:t>
+      </w:r>
+    </w:p>
+    <w:p>
+      <w:pPr>
+        <w:pStyle w:val="a6"/>
+        <w:numPr>
+          <w:ilvl w:val="0"/>
+          <w:numId w:val="1"/>
+        </w:numPr>
+      </w:pPr>
+      <w:r>
+        <w:rPr>
+          <w:rFonts w:hint="eastAsia"/>
+        </w:rPr>
+        <w:t>Socket API</w:t>
+      </w:r>
+    </w:p>
+    <w:p>
+      <w:pPr>
+        <w:pStyle w:val="a6"/>
+        <w:numPr>
+          <w:ilvl w:val="1"/>
+          <w:numId w:val="1"/>
+        </w:numPr>
+      </w:pPr>
+      <w:r>
+        <w:rPr>
+          <w:rFonts w:hint="eastAsia"/>
+        </w:rPr>
+        <w:t>Socket에서 의사는 /</w:t>
+      </w:r>
+      <w:proofErr w:type="spellStart"/>
+      <w:r>
+        <w:rPr>
+          <w:rFonts w:hint="eastAsia"/>
+        </w:rPr>
+        <w:t>dm_doctor</w:t>
+      </w:r>
+      <w:proofErr w:type="spellEnd"/>
+      <w:r>
+        <w:rPr>
+          <w:rFonts w:hint="eastAsia"/>
+        </w:rPr>
+        <w:t xml:space="preserve"> 네임스페이스를 활용하고</w:t>
+      </w:r>
+      <w:r>
+        <w:br/>
+      </w:r>
+      <w:r>
+        <w:rPr>
+          <w:rFonts w:hint="eastAsia"/>
+        </w:rPr>
         <w:lastRenderedPageBreak/>
-        <w:t>403: 서버 내부 알고리즘 오류</w:t>
-      </w:r>
-    </w:p>
-    <w:p>
-      <w:pPr>
-        <w:pStyle w:val="a6"/>
-        <w:numPr>
-          <w:ilvl w:val="3"/>
-          <w:numId w:val="1"/>
-        </w:numPr>
-      </w:pPr>
-      <w:r>
-        <w:rPr>
-          <w:rFonts w:hint="eastAsia"/>
-        </w:rPr>
-        <w:t>사용 방법</w:t>
-      </w:r>
-    </w:p>
-    <w:p>
-      <w:pPr>
-        <w:pStyle w:val="a6"/>
-        <w:numPr>
-          <w:ilvl w:val="4"/>
-          <w:numId w:val="1"/>
-        </w:numPr>
-      </w:pPr>
-      <w:proofErr w:type="spellStart"/>
-      <w:r>
-        <w:rPr>
-          <w:rFonts w:hint="eastAsia"/>
-        </w:rPr>
-        <w:t>setInterval</w:t>
-      </w:r>
-      <w:proofErr w:type="spellEnd"/>
-      <w:r>
-        <w:rPr>
-          <w:rFonts w:hint="eastAsia"/>
-        </w:rPr>
-        <w:t xml:space="preserve">등으로 비동기적으로 몇 </w:t>
-      </w:r>
-      <w:proofErr w:type="spellStart"/>
-      <w:r>
-        <w:rPr>
-          <w:rFonts w:hint="eastAsia"/>
-        </w:rPr>
-        <w:t>밀리초</w:t>
-      </w:r>
-      <w:proofErr w:type="spellEnd"/>
-      <w:r>
-        <w:rPr>
-          <w:rFonts w:hint="eastAsia"/>
-        </w:rPr>
-        <w:t xml:space="preserve"> 마다 서버로 요청을 보내서 약속의 체결 여부를 확인한다.</w:t>
-      </w:r>
-    </w:p>
-    <w:p>
-      <w:pPr>
-        <w:pStyle w:val="a6"/>
-        <w:numPr>
-          <w:ilvl w:val="0"/>
-          <w:numId w:val="1"/>
-        </w:numPr>
-      </w:pPr>
-      <w:r>
-        <w:rPr>
-          <w:rFonts w:hint="eastAsia"/>
-        </w:rPr>
-        <w:t>Socket API</w:t>
-      </w:r>
-    </w:p>
-    <w:p>
-      <w:pPr>
-        <w:pStyle w:val="a6"/>
-        <w:numPr>
-          <w:ilvl w:val="1"/>
-          <w:numId w:val="1"/>
-        </w:numPr>
-      </w:pPr>
-      <w:r>
-        <w:rPr>
-          <w:rFonts w:hint="eastAsia"/>
-        </w:rPr>
-        <w:t>Socket에서 의사는 /</w:t>
-      </w:r>
-      <w:proofErr w:type="spellStart"/>
-      <w:r>
-        <w:rPr>
-          <w:rFonts w:hint="eastAsia"/>
-        </w:rPr>
-        <w:t>dm_doctor</w:t>
-      </w:r>
-      <w:proofErr w:type="spellEnd"/>
-      <w:r>
-        <w:rPr>
-          <w:rFonts w:hint="eastAsia"/>
-        </w:rPr>
-        <w:t xml:space="preserve"> 네임스페이스를 활용하고</w:t>
-      </w:r>
-      <w:r>
-        <w:br/>
-      </w:r>
-      <w:r>
-        <w:rPr>
-          <w:rFonts w:hint="eastAsia"/>
-        </w:rPr>
         <w:t>유저는 /</w:t>
       </w:r>
       <w:proofErr w:type="spellStart"/>
@@ -2338,7 +2991,7 @@
                     <pic:cNvPicPr/>
                   </pic:nvPicPr>
                   <pic:blipFill>
-                    <a:blip r:embed="rId10"/>
+                    <a:blip r:embed="rId11"/>
                     <a:stretch>
                       <a:fillRect/>
                     </a:stretch>
@@ -2695,7 +3348,7 @@
                     <pic:cNvPicPr/>
                   </pic:nvPicPr>
                   <pic:blipFill>
-                    <a:blip r:embed="rId11"/>
+                    <a:blip r:embed="rId12"/>
                     <a:stretch>
                       <a:fillRect/>
                     </a:stretch>
@@ -2998,7 +3651,7 @@
                     <pic:cNvPicPr/>
                   </pic:nvPicPr>
                   <pic:blipFill>
-                    <a:blip r:embed="rId12"/>
+                    <a:blip r:embed="rId13"/>
                     <a:stretch>
                       <a:fillRect/>
                     </a:stretch>
@@ -3073,13 +3726,7 @@
         <w:rPr>
           <w:rFonts w:hint="eastAsia"/>
         </w:rPr>
-        <w:t>의사</w:t>
-      </w:r>
-      <w:r>
-        <w:rPr>
-          <w:rFonts w:hint="eastAsia"/>
-        </w:rPr>
-        <w:t>측에서</w:t>
+        <w:t>의사측에서</w:t>
       </w:r>
       <w:proofErr w:type="spellEnd"/>
       <w:r>
@@ -3111,15 +3758,11 @@
           <w:ilvl w:val="3"/>
           <w:numId w:val="1"/>
         </w:numPr>
-        <w:rPr>
-          <w:rFonts w:hint="eastAsia"/>
-        </w:rPr>
-      </w:pPr>
-      <w:r>
-        <w:rPr>
-          <w:rFonts w:hint="eastAsia"/>
-        </w:rPr>
-        <w:lastRenderedPageBreak/>
+      </w:pPr>
+      <w:r>
+        <w:rPr>
+          <w:rFonts w:hint="eastAsia"/>
+        </w:rPr>
         <w:t xml:space="preserve">앱이 꺼질 때 socket 연결이 같이 종료되므로 앱이 꺼지는 경우는 </w:t>
       </w:r>
       <w:proofErr w:type="gramStart"/>

</xml_diff>